<commit_message>
Thesis proposal has proposed
</commit_message>
<xml_diff>
--- a/开题报告.docx
+++ b/开题报告.docx
@@ -579,6 +579,40 @@
               <w:t>体感信息的动作及</w:t>
             </w:r>
           </w:p>
+        </w:tc>
+      </w:tr>
+      <w:tr>
+        <w:trPr>
+          <w:jc w:val="center"/>
+        </w:trPr>
+        <w:tc>
+          <w:tcPr>
+            <w:tcW w:w="1745" w:type="dxa"/>
+            <w:shd w:val="clear" w:color="auto" w:fill="auto"/>
+          </w:tcPr>
+          <w:p>
+            <w:pPr>
+              <w:spacing w:line="720" w:lineRule="exact"/>
+              <w:jc w:val="distribute"/>
+              <w:rPr>
+                <w:b/>
+                <w:bCs/>
+                <w:sz w:val="32"/>
+                <w:szCs w:val="32"/>
+              </w:rPr>
+            </w:pPr>
+          </w:p>
+        </w:tc>
+        <w:tc>
+          <w:tcPr>
+            <w:tcW w:w="5670" w:type="dxa"/>
+            <w:gridSpan w:val="3"/>
+            <w:tcBorders>
+              <w:top w:val="single" w:sz="4" w:space="0" w:color="auto"/>
+              <w:bottom w:val="single" w:sz="4" w:space="0" w:color="auto"/>
+            </w:tcBorders>
+            <w:shd w:val="clear" w:color="auto" w:fill="auto"/>
+          </w:tcPr>
           <w:p>
             <w:pPr>
               <w:spacing w:line="720" w:lineRule="exact"/>
@@ -1760,6 +1794,8 @@
             <w:pPr>
               <w:spacing w:beforeLines="50" w:before="156"/>
               <w:rPr>
+                <w:rFonts w:hAnsi="宋体"/>
+                <w:b/>
                 <w:sz w:val="24"/>
               </w:rPr>
             </w:pPr>
@@ -1769,7 +1805,7 @@
                 <w:b/>
                 <w:sz w:val="24"/>
               </w:rPr>
-              <w:t>彩色</w:t>
+              <w:t>原始</w:t>
             </w:r>
             <w:r>
               <w:rPr>
@@ -1785,7 +1821,7 @@
                 <w:b/>
                 <w:sz w:val="24"/>
               </w:rPr>
-              <w:t>代表技术</w:t>
+              <w:t>类型</w:t>
             </w:r>
             <w:r>
               <w:rPr>
@@ -1793,7 +1829,23 @@
                 <w:b/>
                 <w:sz w:val="24"/>
               </w:rPr>
-              <w:t>及其劣势</w:t>
+              <w:t>及其</w:t>
+            </w:r>
+            <w:r>
+              <w:rPr>
+                <w:rFonts w:hAnsi="宋体" w:hint="eastAsia"/>
+                <w:b/>
+                <w:sz w:val="24"/>
+              </w:rPr>
+              <w:t>优</w:t>
+            </w:r>
+            <w:r>
+              <w:rPr>
+                <w:rFonts w:hAnsi="宋体" w:hint="eastAsia"/>
+                <w:b/>
+                <w:sz w:val="24"/>
+              </w:rPr>
+              <w:t>劣势</w:t>
             </w:r>
             <w:r>
               <w:rPr>
@@ -1801,6 +1853,30 @@
                 <w:sz w:val="24"/>
               </w:rPr>
               <w:t>：</w:t>
+            </w:r>
+          </w:p>
+          <w:p>
+            <w:pPr>
+              <w:pStyle w:val="ae"/>
+              <w:numPr>
+                <w:ilvl w:val="0"/>
+                <w:numId w:val="12"/>
+              </w:numPr>
+              <w:spacing w:line="360" w:lineRule="auto"/>
+              <w:ind w:firstLineChars="0"/>
+              <w:rPr>
+                <w:rFonts w:ascii="Times New Roman" w:hAnsi="Times New Roman"/>
+                <w:sz w:val="24"/>
+                <w:szCs w:val="24"/>
+              </w:rPr>
+            </w:pPr>
+            <w:r>
+              <w:rPr>
+                <w:rFonts w:ascii="Times New Roman" w:hAnsi="Times New Roman" w:hint="eastAsia"/>
+                <w:sz w:val="24"/>
+                <w:szCs w:val="24"/>
+              </w:rPr>
+              <w:t>彩色图像代表技术及其劣势</w:t>
             </w:r>
           </w:p>
           <w:p>
@@ -1898,7 +1974,7 @@
                 <w:rFonts w:hint="eastAsia"/>
                 <w:sz w:val="24"/>
               </w:rPr>
-              <w:t>中提供了一种对噪声和姿势变化具有更强鲁棒性的算法，这种算法使用空时空特征点（单张</w:t>
+              <w:t>中提供了一</w:t>
             </w:r>
             <w:r>
               <w:rPr>
@@ -1906,7 +1982,7 @@
                 <w:sz w:val="24"/>
               </w:rPr>
               <w:lastRenderedPageBreak/>
-              <w:t>图像上的局部特征）来表征行为。为了降低动作分类结果对背景杂乱，遮挡和比例变化的敏感度，</w:t>
+              <w:t>种对噪声和姿势变化具有更强鲁棒性的算法，这种算法使用空时空特征点（单张图像上的局部特征）来表征行为。为了降低动作分类结果对背景杂乱，遮挡和比例变化的敏感度，</w:t>
             </w:r>
             <w:r>
               <w:rPr>
@@ -2035,25 +2111,26 @@
           </w:p>
           <w:p>
             <w:pPr>
-              <w:spacing w:beforeLines="50" w:before="156"/>
-              <w:rPr>
-                <w:sz w:val="24"/>
+              <w:pStyle w:val="ae"/>
+              <w:numPr>
+                <w:ilvl w:val="0"/>
+                <w:numId w:val="12"/>
+              </w:numPr>
+              <w:spacing w:line="360" w:lineRule="auto"/>
+              <w:ind w:firstLineChars="0"/>
+              <w:rPr>
+                <w:rFonts w:ascii="Times New Roman" w:hAnsi="Times New Roman"/>
+                <w:sz w:val="24"/>
+                <w:szCs w:val="24"/>
               </w:rPr>
             </w:pPr>
             <w:r>
               <w:rPr>
-                <w:rFonts w:hAnsi="宋体" w:hint="eastAsia"/>
-                <w:b/>
-                <w:sz w:val="24"/>
+                <w:rFonts w:ascii="Times New Roman" w:hAnsi="Times New Roman" w:hint="eastAsia"/>
+                <w:sz w:val="24"/>
+                <w:szCs w:val="24"/>
               </w:rPr>
               <w:t>深度图像特点及其优势</w:t>
-            </w:r>
-            <w:r>
-              <w:rPr>
-                <w:rFonts w:hAnsi="宋体"/>
-                <w:sz w:val="24"/>
-              </w:rPr>
-              <w:t>：</w:t>
             </w:r>
           </w:p>
           <w:p>
@@ -2274,6 +2351,8 @@
             <w:pPr>
               <w:spacing w:beforeLines="50" w:before="156"/>
               <w:rPr>
+                <w:rFonts w:hAnsi="宋体"/>
+                <w:b/>
                 <w:sz w:val="24"/>
               </w:rPr>
             </w:pPr>
@@ -2283,38 +2362,55 @@
                 <w:b/>
                 <w:sz w:val="24"/>
               </w:rPr>
-              <w:t>动作</w:t>
-            </w:r>
-            <w:r>
-              <w:rPr>
-                <w:rFonts w:hAnsi="宋体" w:hint="eastAsia"/>
+              <w:t>动作的表示方法</w:t>
+            </w:r>
+            <w:r>
+              <w:rPr>
+                <w:rFonts w:hAnsi="宋体"/>
                 <w:b/>
                 <w:sz w:val="24"/>
               </w:rPr>
-              <w:t>的特征关节</w:t>
-            </w:r>
-            <w:r>
-              <w:rPr>
-                <w:rFonts w:hAnsi="宋体" w:hint="eastAsia"/>
-                <w:b/>
-                <w:sz w:val="24"/>
-              </w:rPr>
-              <w:t>表示</w:t>
-            </w:r>
-            <w:r>
-              <w:rPr>
-                <w:rFonts w:hAnsi="宋体" w:hint="eastAsia"/>
-                <w:b/>
-                <w:sz w:val="24"/>
-              </w:rPr>
-              <w:t>方法</w:t>
-            </w:r>
-            <w:r>
-              <w:rPr>
-                <w:rFonts w:hAnsi="宋体"/>
-                <w:sz w:val="24"/>
-              </w:rPr>
               <w:t>：</w:t>
+            </w:r>
+          </w:p>
+          <w:p>
+            <w:pPr>
+              <w:pStyle w:val="ae"/>
+              <w:numPr>
+                <w:ilvl w:val="0"/>
+                <w:numId w:val="16"/>
+              </w:numPr>
+              <w:spacing w:line="360" w:lineRule="auto"/>
+              <w:ind w:firstLineChars="0"/>
+              <w:rPr>
+                <w:rFonts w:ascii="Times New Roman" w:hAnsi="Times New Roman"/>
+                <w:sz w:val="24"/>
+                <w:szCs w:val="24"/>
+              </w:rPr>
+            </w:pPr>
+            <w:r>
+              <w:rPr>
+                <w:rFonts w:ascii="Times New Roman" w:hAnsi="Times New Roman" w:hint="eastAsia"/>
+                <w:sz w:val="24"/>
+                <w:szCs w:val="24"/>
+              </w:rPr>
+              <w:t>动作的</w:t>
+            </w:r>
+            <w:r>
+              <w:rPr>
+                <w:rFonts w:ascii="Times New Roman" w:hAnsi="Times New Roman" w:hint="eastAsia"/>
+                <w:sz w:val="24"/>
+                <w:szCs w:val="24"/>
+              </w:rPr>
+              <w:t>骨架</w:t>
+            </w:r>
+            <w:r>
+              <w:rPr>
+                <w:rFonts w:ascii="Times New Roman" w:hAnsi="Times New Roman" w:hint="eastAsia"/>
+                <w:sz w:val="24"/>
+                <w:szCs w:val="24"/>
+              </w:rPr>
+              <w:t>关节表示方法</w:t>
             </w:r>
           </w:p>
           <w:p>
@@ -2357,7 +2453,15 @@
                 <w:rFonts w:hint="eastAsia"/>
                 <w:sz w:val="24"/>
               </w:rPr>
-              <w:t>中的从单个深度图像快速准确地预测身体关节的空间位置的方法，提取出由关节点构成的人体骨架，并利用以关节位置差异作为特征提取出姿态信息、姿态运动信息，然后使用朴素贝叶斯最邻近分类器</w:t>
+              <w:t>中的从单个深度图像快速准确地预测身体关节的空间位置的方</w:t>
+            </w:r>
+            <w:r>
+              <w:rPr>
+                <w:rFonts w:hint="eastAsia"/>
+                <w:sz w:val="24"/>
+              </w:rPr>
+              <w:lastRenderedPageBreak/>
+              <w:t>法，提取出由关节点构成的人体骨架，并利用以关节位置差异作为特征提取出姿态信息、姿态运动信息，然后使用朴素贝叶斯最邻近分类器</w:t>
             </w:r>
             <w:r>
               <w:rPr>
@@ -2384,15 +2488,7 @@
                 <w:rFonts w:hint="eastAsia"/>
                 <w:sz w:val="24"/>
               </w:rPr>
-              <w:t>进行动作分类是</w:t>
-            </w:r>
-            <w:r>
-              <w:rPr>
-                <w:rFonts w:hint="eastAsia"/>
-                <w:sz w:val="24"/>
-              </w:rPr>
-              <w:lastRenderedPageBreak/>
-              <w:t>最为简单的方法。在结合两个人之间的距离和相对位置后，利用动作森林模型</w:t>
+              <w:t>进行动作分类是最为简单的方法。在结合两个人之间的距离和相对位置后，利用动作森林模型</w:t>
             </w:r>
             <w:r>
               <w:rPr>
@@ -2578,49 +2674,50 @@
           </w:p>
           <w:p>
             <w:pPr>
-              <w:spacing w:beforeLines="50" w:before="156"/>
-              <w:rPr>
-                <w:sz w:val="24"/>
+              <w:pStyle w:val="ae"/>
+              <w:numPr>
+                <w:ilvl w:val="0"/>
+                <w:numId w:val="16"/>
+              </w:numPr>
+              <w:spacing w:line="360" w:lineRule="auto"/>
+              <w:ind w:firstLineChars="0"/>
+              <w:rPr>
+                <w:rFonts w:ascii="Times New Roman" w:hAnsi="Times New Roman"/>
+                <w:sz w:val="24"/>
+                <w:szCs w:val="24"/>
               </w:rPr>
             </w:pPr>
             <w:r>
               <w:rPr>
-                <w:rFonts w:hAnsi="宋体" w:hint="eastAsia"/>
-                <w:b/>
-                <w:sz w:val="24"/>
+                <w:rFonts w:ascii="Times New Roman" w:hAnsi="Times New Roman" w:hint="eastAsia"/>
+                <w:sz w:val="24"/>
+                <w:szCs w:val="24"/>
               </w:rPr>
               <w:t>动作</w:t>
             </w:r>
             <w:r>
               <w:rPr>
-                <w:rFonts w:hAnsi="宋体" w:hint="eastAsia"/>
-                <w:b/>
-                <w:sz w:val="24"/>
+                <w:rFonts w:ascii="Times New Roman" w:hAnsi="Times New Roman" w:hint="eastAsia"/>
+                <w:sz w:val="24"/>
+                <w:szCs w:val="24"/>
               </w:rPr>
               <w:t>的</w:t>
             </w:r>
             <w:r>
               <w:rPr>
-                <w:rFonts w:hAnsi="宋体" w:hint="eastAsia"/>
-                <w:b/>
-                <w:sz w:val="24"/>
+                <w:rFonts w:ascii="Times New Roman" w:hAnsi="Times New Roman" w:hint="eastAsia"/>
+                <w:sz w:val="24"/>
+                <w:szCs w:val="24"/>
               </w:rPr>
               <w:t>三维模型</w:t>
             </w:r>
             <w:r>
               <w:rPr>
-                <w:rFonts w:hAnsi="宋体" w:hint="eastAsia"/>
-                <w:b/>
-                <w:sz w:val="24"/>
+                <w:rFonts w:ascii="Times New Roman" w:hAnsi="Times New Roman" w:hint="eastAsia"/>
+                <w:sz w:val="24"/>
+                <w:szCs w:val="24"/>
               </w:rPr>
               <w:t>表示方法</w:t>
-            </w:r>
-            <w:r>
-              <w:rPr>
-                <w:rFonts w:hAnsi="宋体"/>
-                <w:sz w:val="24"/>
-              </w:rPr>
-              <w:t>：</w:t>
             </w:r>
           </w:p>
           <w:p>
@@ -2948,55 +3045,48 @@
           </w:p>
           <w:p>
             <w:pPr>
-              <w:spacing w:beforeLines="50" w:before="156"/>
-              <w:rPr>
-                <w:sz w:val="24"/>
+              <w:pStyle w:val="ae"/>
+              <w:numPr>
+                <w:ilvl w:val="0"/>
+                <w:numId w:val="16"/>
+              </w:numPr>
+              <w:spacing w:line="360" w:lineRule="auto"/>
+              <w:ind w:firstLineChars="0"/>
+              <w:rPr>
+                <w:rFonts w:ascii="Times New Roman" w:hAnsi="Times New Roman"/>
+                <w:sz w:val="24"/>
+                <w:szCs w:val="24"/>
               </w:rPr>
             </w:pPr>
             <w:r>
               <w:rPr>
-                <w:rFonts w:hAnsi="宋体" w:hint="eastAsia"/>
-                <w:b/>
-                <w:sz w:val="24"/>
-              </w:rPr>
-              <w:t>动作的</w:t>
-            </w:r>
-            <w:r>
-              <w:rPr>
-                <w:rFonts w:hAnsi="宋体" w:hint="eastAsia"/>
-                <w:b/>
-                <w:sz w:val="24"/>
-              </w:rPr>
-              <w:t>空</w:t>
-            </w:r>
-            <w:r>
-              <w:rPr>
-                <w:rFonts w:hAnsi="宋体" w:hint="eastAsia"/>
-                <w:b/>
-                <w:sz w:val="24"/>
+                <w:rFonts w:ascii="Times New Roman" w:hAnsi="Times New Roman" w:hint="eastAsia"/>
+                <w:sz w:val="24"/>
+                <w:szCs w:val="24"/>
+              </w:rPr>
+              <w:t>动作的空</w:t>
+            </w:r>
+            <w:r>
+              <w:rPr>
+                <w:rFonts w:ascii="Times New Roman" w:hAnsi="Times New Roman" w:hint="eastAsia"/>
+                <w:sz w:val="24"/>
+                <w:szCs w:val="24"/>
               </w:rPr>
               <w:t>-</w:t>
             </w:r>
             <w:r>
               <w:rPr>
-                <w:rFonts w:hAnsi="宋体" w:hint="eastAsia"/>
-                <w:b/>
-                <w:sz w:val="24"/>
-              </w:rPr>
-              <w:t>时特征</w:t>
-            </w:r>
-            <w:r>
-              <w:rPr>
-                <w:rFonts w:hAnsi="宋体" w:hint="eastAsia"/>
-                <w:b/>
-                <w:sz w:val="24"/>
-              </w:rPr>
-              <w:t>表示方法</w:t>
-            </w:r>
-            <w:r>
-              <w:rPr>
-                <w:rFonts w:hAnsi="宋体"/>
-                <w:sz w:val="24"/>
+                <w:rFonts w:ascii="Times New Roman" w:hAnsi="Times New Roman" w:hint="eastAsia"/>
+                <w:sz w:val="24"/>
+                <w:szCs w:val="24"/>
+              </w:rPr>
+              <w:t>时特征表示方法</w:t>
+            </w:r>
+            <w:r>
+              <w:rPr>
+                <w:rFonts w:ascii="Times New Roman" w:hAnsi="Times New Roman"/>
+                <w:sz w:val="24"/>
+                <w:szCs w:val="24"/>
               </w:rPr>
               <w:t>：</w:t>
             </w:r>
@@ -3044,7 +3134,15 @@
                 <w:rFonts w:hint="eastAsia"/>
                 <w:sz w:val="24"/>
               </w:rPr>
-              <w:t>）的输入实现动作分类是最为简单的方法。对</w:t>
+              <w:t>）</w:t>
+            </w:r>
+            <w:r>
+              <w:rPr>
+                <w:rFonts w:hint="eastAsia"/>
+                <w:sz w:val="24"/>
+              </w:rPr>
+              <w:lastRenderedPageBreak/>
+              <w:t>的输入实现动作分类是最为简单的方法。对</w:t>
             </w:r>
             <w:r>
               <w:rPr>
@@ -3099,15 +3197,7 @@
                 <w:rFonts w:hint="eastAsia"/>
                 <w:sz w:val="24"/>
               </w:rPr>
-              <w:t>时占用模式</w:t>
-            </w:r>
-            <w:r>
-              <w:rPr>
-                <w:rFonts w:hint="eastAsia"/>
-                <w:sz w:val="24"/>
-              </w:rPr>
-              <w:lastRenderedPageBreak/>
-              <w:t>（</w:t>
+              <w:t>时占用模式（</w:t>
             </w:r>
             <w:r>
               <w:rPr>
@@ -3348,7 +3438,121 @@
                 <w:sz w:val="24"/>
                 <w:szCs w:val="24"/>
               </w:rPr>
-              <w:t>简要介绍当前主流文献中使用动作特征，论述其提取和使用方法及其优缺点。</w:t>
+              <w:t>简要介绍基于深度图像的动作特征</w:t>
+            </w:r>
+          </w:p>
+          <w:p>
+            <w:pPr>
+              <w:spacing w:line="360" w:lineRule="auto"/>
+              <w:ind w:firstLineChars="200" w:firstLine="480"/>
+              <w:rPr>
+                <w:sz w:val="24"/>
+              </w:rPr>
+            </w:pPr>
+            <w:r>
+              <w:rPr>
+                <w:rFonts w:hint="eastAsia"/>
+                <w:sz w:val="24"/>
+              </w:rPr>
+              <w:t>简要介绍当前主流文献中使用动作特征</w:t>
+            </w:r>
+            <w:r>
+              <w:rPr>
+                <w:rFonts w:hint="eastAsia"/>
+                <w:sz w:val="24"/>
+              </w:rPr>
+              <w:t>的发展过程。通过详细论述各种动作特征的计算方法</w:t>
+            </w:r>
+            <w:r>
+              <w:rPr>
+                <w:rFonts w:hint="eastAsia"/>
+                <w:sz w:val="24"/>
+              </w:rPr>
+              <w:t>，</w:t>
+            </w:r>
+            <w:r>
+              <w:rPr>
+                <w:rFonts w:hint="eastAsia"/>
+                <w:sz w:val="24"/>
+              </w:rPr>
+              <w:t>讨论</w:t>
+            </w:r>
+            <w:r>
+              <w:rPr>
+                <w:rFonts w:hint="eastAsia"/>
+                <w:sz w:val="24"/>
+              </w:rPr>
+              <w:t>其</w:t>
+            </w:r>
+            <w:r>
+              <w:rPr>
+                <w:rFonts w:hint="eastAsia"/>
+                <w:sz w:val="24"/>
+              </w:rPr>
+              <w:t>在各种具有噪声、遮挡、背景变换环境下鲁棒性和适用性</w:t>
+            </w:r>
+            <w:r>
+              <w:rPr>
+                <w:rFonts w:hint="eastAsia"/>
+                <w:sz w:val="24"/>
+              </w:rPr>
+              <w:t>。</w:t>
+            </w:r>
+            <w:r>
+              <w:rPr>
+                <w:rFonts w:hint="eastAsia"/>
+                <w:sz w:val="24"/>
+              </w:rPr>
+              <w:t>本文中将从动作的关节位置特征、动作的三维模型特征</w:t>
+            </w:r>
+            <w:r>
+              <w:rPr>
+                <w:rFonts w:hint="eastAsia"/>
+                <w:sz w:val="24"/>
+              </w:rPr>
+              <w:t>、</w:t>
+            </w:r>
+            <w:r>
+              <w:rPr>
+                <w:rFonts w:hint="eastAsia"/>
+                <w:sz w:val="24"/>
+              </w:rPr>
+              <w:t>动作的空</w:t>
+            </w:r>
+            <w:r>
+              <w:rPr>
+                <w:rFonts w:hint="eastAsia"/>
+                <w:sz w:val="24"/>
+              </w:rPr>
+              <w:t>-</w:t>
+            </w:r>
+            <w:r>
+              <w:rPr>
+                <w:rFonts w:hint="eastAsia"/>
+                <w:sz w:val="24"/>
+              </w:rPr>
+              <w:t>时特征</w:t>
+            </w:r>
+            <w:r>
+              <w:rPr>
+                <w:rFonts w:hint="eastAsia"/>
+                <w:sz w:val="24"/>
+              </w:rPr>
+              <w:t>以及动作的习得特征，</w:t>
+            </w:r>
+            <w:r>
+              <w:rPr>
+                <w:rFonts w:hint="eastAsia"/>
+                <w:sz w:val="24"/>
+              </w:rPr>
+              <w:t>介绍</w:t>
+            </w:r>
+            <w:r>
+              <w:rPr>
+                <w:rFonts w:hint="eastAsia"/>
+                <w:sz w:val="24"/>
+              </w:rPr>
+              <w:t>基于深度图像的动作识别方法。</w:t>
             </w:r>
           </w:p>
           <w:p>
@@ -3372,7 +3576,45 @@
                 <w:sz w:val="24"/>
                 <w:szCs w:val="24"/>
               </w:rPr>
-              <w:t>介绍当前动作识别技术评价体系。</w:t>
+              <w:t>介</w:t>
+            </w:r>
+            <w:r>
+              <w:rPr>
+                <w:rFonts w:ascii="Times New Roman" w:hAnsi="Times New Roman" w:hint="eastAsia"/>
+                <w:sz w:val="24"/>
+                <w:szCs w:val="24"/>
+              </w:rPr>
+              <w:t>绍当前动作识别技术评价体系</w:t>
+            </w:r>
+          </w:p>
+          <w:p>
+            <w:pPr>
+              <w:spacing w:line="360" w:lineRule="auto"/>
+              <w:ind w:firstLineChars="200" w:firstLine="480"/>
+              <w:rPr>
+                <w:sz w:val="24"/>
+              </w:rPr>
+            </w:pPr>
+            <w:r>
+              <w:rPr>
+                <w:rFonts w:hint="eastAsia"/>
+                <w:sz w:val="24"/>
+              </w:rPr>
+              <w:t>在</w:t>
+            </w:r>
+            <w:r>
+              <w:rPr>
+                <w:rFonts w:hint="eastAsia"/>
+                <w:sz w:val="24"/>
+              </w:rPr>
+              <w:t>介绍</w:t>
+            </w:r>
+            <w:r>
+              <w:rPr>
+                <w:rFonts w:hint="eastAsia"/>
+                <w:sz w:val="24"/>
+              </w:rPr>
+              <w:t>当前用于动作识别的深度图像数据集与其包含数据的噪声、遮挡、背景变换环境等特殊性后，本文将使用不同数据集测试同一识别方法的性能，并提供动作识别的评价标准以验证本文提出的关于不同环境下不同识别动作识别方法适用性。</w:t>
             </w:r>
           </w:p>
           <w:p>
@@ -3396,45 +3638,1021 @@
                 <w:sz w:val="24"/>
                 <w:szCs w:val="24"/>
               </w:rPr>
-              <w:t>介绍使用不同动作特征的动作识别技术的原理。</w:t>
+              <w:t>介</w:t>
+            </w:r>
+            <w:r>
+              <w:rPr>
+                <w:rFonts w:ascii="Times New Roman" w:hAnsi="Times New Roman" w:hint="eastAsia"/>
+                <w:sz w:val="24"/>
+                <w:szCs w:val="24"/>
+              </w:rPr>
+              <w:t>绍基于</w:t>
+            </w:r>
+            <w:r>
+              <w:rPr>
+                <w:rFonts w:ascii="Times New Roman" w:hAnsi="Times New Roman" w:hint="eastAsia"/>
+                <w:sz w:val="24"/>
+                <w:szCs w:val="24"/>
+              </w:rPr>
+              <w:t>不同动作特征的动作识别技术的原理</w:t>
             </w:r>
           </w:p>
           <w:p>
             <w:pPr>
-              <w:pStyle w:val="ae"/>
-              <w:numPr>
-                <w:ilvl w:val="0"/>
-                <w:numId w:val="11"/>
-              </w:numPr>
               <w:spacing w:line="360" w:lineRule="auto"/>
-              <w:ind w:firstLineChars="0"/>
+              <w:ind w:firstLineChars="200" w:firstLine="480"/>
               <w:rPr>
                 <w:sz w:val="24"/>
               </w:rPr>
             </w:pPr>
             <w:r>
               <w:rPr>
-                <w:rFonts w:ascii="Times New Roman" w:hAnsi="Times New Roman" w:hint="eastAsia"/>
-                <w:sz w:val="24"/>
-                <w:szCs w:val="24"/>
-              </w:rPr>
-              <w:t>通过现有技术存在的问题，提出了未来行为识别研究的方向和</w:t>
-            </w:r>
-            <w:r>
-              <w:rPr>
-                <w:rFonts w:ascii="Times New Roman" w:hAnsi="Times New Roman" w:hint="eastAsia"/>
-                <w:sz w:val="24"/>
-                <w:szCs w:val="24"/>
-              </w:rPr>
-              <w:t>需要</w:t>
-            </w:r>
-            <w:r>
-              <w:rPr>
-                <w:rFonts w:ascii="Times New Roman" w:hAnsi="Times New Roman" w:hint="eastAsia"/>
-                <w:sz w:val="24"/>
-                <w:szCs w:val="24"/>
-              </w:rPr>
-              <w:t>突破的难点。</w:t>
+                <w:rFonts w:hint="eastAsia"/>
+                <w:sz w:val="24"/>
+              </w:rPr>
+              <w:t>基于骨架关节特征</w:t>
+            </w:r>
+            <w:r>
+              <w:rPr>
+                <w:rFonts w:hint="eastAsia"/>
+                <w:sz w:val="24"/>
+              </w:rPr>
+              <w:t>动作识别方法</w:t>
+            </w:r>
+            <w:r>
+              <w:rPr>
+                <w:rFonts w:hint="eastAsia"/>
+                <w:sz w:val="24"/>
+              </w:rPr>
+              <w:t>、基于三维模型特征</w:t>
+            </w:r>
+            <w:r>
+              <w:rPr>
+                <w:rFonts w:hint="eastAsia"/>
+                <w:sz w:val="24"/>
+              </w:rPr>
+              <w:t>动作识别方法和</w:t>
+            </w:r>
+            <w:r>
+              <w:rPr>
+                <w:rFonts w:hint="eastAsia"/>
+                <w:sz w:val="24"/>
+              </w:rPr>
+              <w:t>基于空</w:t>
+            </w:r>
+            <w:r>
+              <w:rPr>
+                <w:rFonts w:hint="eastAsia"/>
+                <w:sz w:val="24"/>
+              </w:rPr>
+              <w:t>-</w:t>
+            </w:r>
+            <w:r>
+              <w:rPr>
+                <w:rFonts w:hint="eastAsia"/>
+                <w:sz w:val="24"/>
+              </w:rPr>
+              <w:t>时特征</w:t>
+            </w:r>
+            <w:r>
+              <w:rPr>
+                <w:rFonts w:hint="eastAsia"/>
+                <w:sz w:val="24"/>
+              </w:rPr>
+              <w:t>的动作识别方法在工作流程上具有相似性</w:t>
+            </w:r>
+            <w:r>
+              <w:rPr>
+                <w:rFonts w:hint="eastAsia"/>
+                <w:sz w:val="24"/>
+              </w:rPr>
+              <w:t>。</w:t>
+            </w:r>
+            <w:r>
+              <w:rPr>
+                <w:rFonts w:hint="eastAsia"/>
+                <w:sz w:val="24"/>
+              </w:rPr>
+              <w:t>他们</w:t>
+            </w:r>
+            <w:r>
+              <w:rPr>
+                <w:rFonts w:hint="eastAsia"/>
+                <w:sz w:val="24"/>
+              </w:rPr>
+              <w:t>使用</w:t>
+            </w:r>
+            <w:r>
+              <w:rPr>
+                <w:rFonts w:hint="eastAsia"/>
+                <w:sz w:val="24"/>
+              </w:rPr>
+              <w:t>不同动作表示方法</w:t>
+            </w:r>
+            <w:r>
+              <w:rPr>
+                <w:rFonts w:hint="eastAsia"/>
+                <w:sz w:val="24"/>
+              </w:rPr>
+              <w:t>，包含对深度图像视频序列的单帧处理和多帧处理</w:t>
+            </w:r>
+            <w:r>
+              <w:rPr>
+                <w:rFonts w:hint="eastAsia"/>
+                <w:sz w:val="24"/>
+              </w:rPr>
+              <w:t>，并</w:t>
+            </w:r>
+            <w:r>
+              <w:rPr>
+                <w:rFonts w:hint="eastAsia"/>
+                <w:sz w:val="24"/>
+              </w:rPr>
+              <w:t>以此为基础，选择不同的分类器</w:t>
+            </w:r>
+            <w:r>
+              <w:rPr>
+                <w:rFonts w:hint="eastAsia"/>
+                <w:sz w:val="24"/>
+              </w:rPr>
+              <w:t>对动作样本和动作标签进行拟合</w:t>
+            </w:r>
+            <w:r>
+              <w:rPr>
+                <w:rFonts w:hint="eastAsia"/>
+                <w:sz w:val="24"/>
+              </w:rPr>
+              <w:t>的机器学习技术。</w:t>
+            </w:r>
+            <w:r>
+              <w:rPr>
+                <w:rFonts w:hint="eastAsia"/>
+                <w:sz w:val="24"/>
+              </w:rPr>
+              <w:t>一般通过机器学习技术实现图像识别的过程如</w:t>
+            </w:r>
+            <w:r>
+              <w:rPr>
+                <w:sz w:val="24"/>
+              </w:rPr>
+              <w:fldChar w:fldCharType="begin"/>
+            </w:r>
+            <w:r>
+              <w:rPr>
+                <w:sz w:val="24"/>
+              </w:rPr>
+              <w:instrText xml:space="preserve"> </w:instrText>
+            </w:r>
+            <w:r>
+              <w:rPr>
+                <w:rFonts w:hint="eastAsia"/>
+                <w:sz w:val="24"/>
+              </w:rPr>
+              <w:instrText>REF _Ref2547581 \h</w:instrText>
+            </w:r>
+            <w:r>
+              <w:rPr>
+                <w:sz w:val="24"/>
+              </w:rPr>
+              <w:instrText xml:space="preserve">  \* MERGEFORMAT </w:instrText>
+            </w:r>
+            <w:r>
+              <w:rPr>
+                <w:sz w:val="24"/>
+              </w:rPr>
+            </w:r>
+            <w:r>
+              <w:rPr>
+                <w:sz w:val="24"/>
+              </w:rPr>
+              <w:fldChar w:fldCharType="separate"/>
+            </w:r>
+            <w:r>
+              <w:rPr>
+                <w:rFonts w:hint="eastAsia"/>
+                <w:sz w:val="24"/>
+              </w:rPr>
+              <w:t>图</w:t>
+            </w:r>
+            <w:r>
+              <w:rPr>
+                <w:rFonts w:hint="eastAsia"/>
+                <w:sz w:val="24"/>
+              </w:rPr>
+              <w:t xml:space="preserve"> </w:t>
+            </w:r>
+            <w:r>
+              <w:rPr>
+                <w:sz w:val="24"/>
+              </w:rPr>
+              <w:t>2</w:t>
+            </w:r>
+            <w:r>
+              <w:t xml:space="preserve"> </w:t>
+            </w:r>
+            <w:r>
+              <w:rPr>
+                <w:rFonts w:hint="eastAsia"/>
+              </w:rPr>
+              <w:t>卷积神经网络的结构图</w:t>
+            </w:r>
+            <w:r>
+              <w:rPr>
+                <w:sz w:val="24"/>
+              </w:rPr>
+              <w:fldChar w:fldCharType="end"/>
+            </w:r>
+            <w:r>
+              <w:rPr>
+                <w:rFonts w:hint="eastAsia"/>
+                <w:sz w:val="24"/>
+              </w:rPr>
+              <w:t>所示，其中包含数据预处理、特征提取、模型训练等。</w:t>
+            </w:r>
+            <w:r>
+              <w:rPr>
+                <w:rFonts w:hint="eastAsia"/>
+                <w:sz w:val="24"/>
+              </w:rPr>
+              <w:t>很明显，如果</w:t>
+            </w:r>
+            <w:r>
+              <w:rPr>
+                <w:rFonts w:hint="eastAsia"/>
+                <w:sz w:val="24"/>
+              </w:rPr>
+              <w:t>原始</w:t>
+            </w:r>
+            <w:r>
+              <w:rPr>
+                <w:rFonts w:hint="eastAsia"/>
+                <w:sz w:val="24"/>
+              </w:rPr>
+              <w:t>训练集中的错误、异常值和噪声（错误测量引入的）太多，系统检测出潜在规律的难度就会变大，性能就会降低</w:t>
+            </w:r>
+            <w:r>
+              <w:rPr>
+                <w:rFonts w:hint="eastAsia"/>
+                <w:sz w:val="24"/>
+              </w:rPr>
+              <w:t>，而</w:t>
+            </w:r>
+            <w:r>
+              <w:rPr>
+                <w:rFonts w:hint="eastAsia"/>
+                <w:sz w:val="24"/>
+              </w:rPr>
+              <w:t>不相关的特征</w:t>
+            </w:r>
+            <w:r>
+              <w:rPr>
+                <w:rFonts w:hint="eastAsia"/>
+                <w:sz w:val="24"/>
+              </w:rPr>
+              <w:t>则会使分类环节变得复杂低效。因此需要在数据预处理阶段进行数据清洗，使用</w:t>
+            </w:r>
+            <w:r>
+              <w:rPr>
+                <w:rFonts w:hint="eastAsia"/>
+                <w:sz w:val="24"/>
+              </w:rPr>
+              <w:t>降维算法</w:t>
+            </w:r>
+            <w:r>
+              <w:rPr>
+                <w:rFonts w:hint="eastAsia"/>
+                <w:sz w:val="24"/>
+              </w:rPr>
+              <w:t>减少冗余数据。</w:t>
+            </w:r>
+            <w:r>
+              <w:rPr>
+                <w:rFonts w:hint="eastAsia"/>
+                <w:sz w:val="24"/>
+              </w:rPr>
+              <w:t>模型训练由分类器实现，</w:t>
+            </w:r>
+            <w:r>
+              <w:rPr>
+                <w:rFonts w:hint="eastAsia"/>
+                <w:sz w:val="24"/>
+              </w:rPr>
+              <w:t>本文中所介绍的分类器包含：朴素贝叶斯分类器、随机决策树与随机森林、支持向量机</w:t>
+            </w:r>
+            <w:r>
+              <w:rPr>
+                <w:rFonts w:hint="eastAsia"/>
+                <w:sz w:val="24"/>
+              </w:rPr>
+              <w:t>等</w:t>
+            </w:r>
+            <w:r>
+              <w:rPr>
+                <w:rFonts w:hint="eastAsia"/>
+                <w:sz w:val="24"/>
+              </w:rPr>
+              <w:t>。</w:t>
+            </w:r>
+          </w:p>
+          <w:p>
+            <w:pPr>
+              <w:keepNext/>
+              <w:spacing w:line="360" w:lineRule="auto"/>
+              <w:jc w:val="center"/>
+            </w:pPr>
+            <w:r>
+              <w:rPr>
+                <w:rFonts w:hint="eastAsia"/>
+                <w:noProof/>
+                <w:sz w:val="24"/>
+              </w:rPr>
+              <w:lastRenderedPageBreak/>
+              <w:drawing>
+                <wp:inline distT="0" distB="0" distL="0" distR="0">
+                  <wp:extent cx="4526280" cy="947289"/>
+                  <wp:effectExtent l="0" t="0" r="0" b="0"/>
+                  <wp:docPr id="2" name="图片 2"/>
+                  <wp:cNvGraphicFramePr>
+                    <a:graphicFrameLocks xmlns:a="http://schemas.openxmlformats.org/drawingml/2006/main" noChangeAspect="1"/>
+                  </wp:cNvGraphicFramePr>
+                  <a:graphic xmlns:a="http://schemas.openxmlformats.org/drawingml/2006/main">
+                    <a:graphicData uri="http://schemas.openxmlformats.org/drawingml/2006/picture">
+                      <pic:pic xmlns:pic="http://schemas.openxmlformats.org/drawingml/2006/picture">
+                        <pic:nvPicPr>
+                          <pic:cNvPr id="2" name="数据流图.png"/>
+                          <pic:cNvPicPr/>
+                        </pic:nvPicPr>
+                        <pic:blipFill>
+                          <a:blip r:embed="rId8">
+                            <a:extLst>
+                              <a:ext uri="{28A0092B-C50C-407E-A947-70E740481C1C}">
+                                <a14:useLocalDpi xmlns:a14="http://schemas.microsoft.com/office/drawing/2010/main" val="0"/>
+                              </a:ext>
+                            </a:extLst>
+                          </a:blip>
+                          <a:stretch>
+                            <a:fillRect/>
+                          </a:stretch>
+                        </pic:blipFill>
+                        <pic:spPr>
+                          <a:xfrm>
+                            <a:off x="0" y="0"/>
+                            <a:ext cx="4526280" cy="947289"/>
+                          </a:xfrm>
+                          <a:prstGeom prst="rect">
+                            <a:avLst/>
+                          </a:prstGeom>
+                        </pic:spPr>
+                      </pic:pic>
+                    </a:graphicData>
+                  </a:graphic>
+                </wp:inline>
+              </w:drawing>
+            </w:r>
+          </w:p>
+          <w:p>
+            <w:pPr>
+              <w:pStyle w:val="af2"/>
+            </w:pPr>
+            <w:r>
+              <w:rPr>
+                <w:rFonts w:hint="eastAsia"/>
+              </w:rPr>
+              <w:t>图</w:t>
+            </w:r>
+            <w:r>
+              <w:rPr>
+                <w:rFonts w:hint="eastAsia"/>
+              </w:rPr>
+              <w:t xml:space="preserve"> </w:t>
+            </w:r>
+            <w:r>
+              <w:fldChar w:fldCharType="begin"/>
+            </w:r>
+            <w:r>
+              <w:instrText xml:space="preserve"> </w:instrText>
+            </w:r>
+            <w:r>
+              <w:rPr>
+                <w:rFonts w:hint="eastAsia"/>
+              </w:rPr>
+              <w:instrText xml:space="preserve">SEQ </w:instrText>
+            </w:r>
+            <w:r>
+              <w:rPr>
+                <w:rFonts w:hint="eastAsia"/>
+              </w:rPr>
+              <w:instrText>图</w:instrText>
+            </w:r>
+            <w:r>
+              <w:rPr>
+                <w:rFonts w:hint="eastAsia"/>
+              </w:rPr>
+              <w:instrText xml:space="preserve"> \* ARABIC</w:instrText>
+            </w:r>
+            <w:r>
+              <w:instrText xml:space="preserve"> </w:instrText>
+            </w:r>
+            <w:r>
+              <w:fldChar w:fldCharType="separate"/>
+            </w:r>
+            <w:r>
+              <w:rPr>
+                <w:noProof/>
+              </w:rPr>
+              <w:t>1</w:t>
+            </w:r>
+            <w:r>
+              <w:fldChar w:fldCharType="end"/>
+            </w:r>
+            <w:r>
+              <w:t xml:space="preserve"> </w:t>
+            </w:r>
+            <w:r>
+              <w:rPr>
+                <w:rFonts w:hint="eastAsia"/>
+              </w:rPr>
+              <w:t>机器学习图像识别流程</w:t>
+            </w:r>
+          </w:p>
+          <w:p>
+            <w:pPr>
+              <w:spacing w:line="360" w:lineRule="auto"/>
+              <w:ind w:firstLineChars="200" w:firstLine="480"/>
+              <w:rPr>
+                <w:sz w:val="24"/>
+              </w:rPr>
+            </w:pPr>
+            <w:r>
+              <w:rPr>
+                <w:rFonts w:hint="eastAsia"/>
+                <w:sz w:val="24"/>
+              </w:rPr>
+              <w:t>与以上三种</w:t>
+            </w:r>
+            <w:r>
+              <w:rPr>
+                <w:rFonts w:hint="eastAsia"/>
+                <w:sz w:val="24"/>
+              </w:rPr>
+              <w:t>方法</w:t>
+            </w:r>
+            <w:r>
+              <w:rPr>
+                <w:rFonts w:hint="eastAsia"/>
+                <w:sz w:val="24"/>
+              </w:rPr>
+              <w:t>略有不同，基于学习特征的动作识别方法使用深度</w:t>
+            </w:r>
+            <w:r>
+              <w:rPr>
+                <w:rFonts w:hint="eastAsia"/>
+                <w:sz w:val="24"/>
+              </w:rPr>
+              <w:t>卷积神经网络</w:t>
+            </w:r>
+            <w:r>
+              <w:rPr>
+                <w:rFonts w:hint="eastAsia"/>
+                <w:sz w:val="24"/>
+              </w:rPr>
+              <w:t>（</w:t>
+            </w:r>
+            <w:r>
+              <w:rPr>
+                <w:sz w:val="24"/>
+              </w:rPr>
+              <w:t>Convolutional Neural Network</w:t>
+            </w:r>
+            <w:r>
+              <w:rPr>
+                <w:rFonts w:hint="eastAsia"/>
+                <w:sz w:val="24"/>
+              </w:rPr>
+              <w:t>，简称</w:t>
+            </w:r>
+            <w:r>
+              <w:rPr>
+                <w:rFonts w:hint="eastAsia"/>
+                <w:sz w:val="24"/>
+              </w:rPr>
+              <w:t>CNN</w:t>
+            </w:r>
+            <w:r>
+              <w:rPr>
+                <w:rFonts w:hint="eastAsia"/>
+                <w:sz w:val="24"/>
+              </w:rPr>
+              <w:t>），这是一种专为图像识别设计的深度神经网络。典型的深度神经网络有</w:t>
+            </w:r>
+            <w:r>
+              <w:rPr>
+                <w:sz w:val="24"/>
+              </w:rPr>
+              <w:t>AlexNet</w:t>
+            </w:r>
+            <w:r>
+              <w:rPr>
+                <w:rFonts w:hint="eastAsia"/>
+                <w:sz w:val="24"/>
+              </w:rPr>
+              <w:t>，</w:t>
+            </w:r>
+            <w:r>
+              <w:rPr>
+                <w:sz w:val="24"/>
+              </w:rPr>
+              <w:t>VGG</w:t>
+            </w:r>
+            <w:r>
+              <w:rPr>
+                <w:rFonts w:hint="eastAsia"/>
+                <w:sz w:val="24"/>
+              </w:rPr>
+              <w:t>，</w:t>
+            </w:r>
+            <w:r>
+              <w:rPr>
+                <w:sz w:val="24"/>
+              </w:rPr>
+              <w:t>GoogLeNet</w:t>
+            </w:r>
+            <w:r>
+              <w:rPr>
+                <w:rFonts w:hint="eastAsia"/>
+                <w:sz w:val="24"/>
+              </w:rPr>
+              <w:t>，</w:t>
+            </w:r>
+            <w:r>
+              <w:rPr>
+                <w:sz w:val="24"/>
+              </w:rPr>
+              <w:t>ResNet</w:t>
+            </w:r>
+            <w:r>
+              <w:rPr>
+                <w:rFonts w:hint="eastAsia"/>
+                <w:sz w:val="24"/>
+              </w:rPr>
+              <w:t>，和</w:t>
+            </w:r>
+            <w:r>
+              <w:rPr>
+                <w:sz w:val="24"/>
+              </w:rPr>
+              <w:t>DenseNet</w:t>
+            </w:r>
+            <w:r>
+              <w:rPr>
+                <w:rStyle w:val="af4"/>
+              </w:rPr>
+              <w:fldChar w:fldCharType="begin"/>
+            </w:r>
+            <w:r>
+              <w:rPr>
+                <w:rStyle w:val="af4"/>
+              </w:rPr>
+              <w:instrText xml:space="preserve"> REF _Ref2547087 \r \h </w:instrText>
+            </w:r>
+            <w:r>
+              <w:rPr>
+                <w:rStyle w:val="af4"/>
+              </w:rPr>
+              <w:instrText xml:space="preserve"> \* MERGEFORMAT </w:instrText>
+            </w:r>
+            <w:r>
+              <w:rPr>
+                <w:rStyle w:val="af4"/>
+              </w:rPr>
+            </w:r>
+            <w:r>
+              <w:rPr>
+                <w:rStyle w:val="af4"/>
+              </w:rPr>
+              <w:fldChar w:fldCharType="separate"/>
+            </w:r>
+            <w:r>
+              <w:rPr>
+                <w:rStyle w:val="af4"/>
+              </w:rPr>
+              <w:t>[21]</w:t>
+            </w:r>
+            <w:r>
+              <w:rPr>
+                <w:rStyle w:val="af4"/>
+              </w:rPr>
+              <w:fldChar w:fldCharType="end"/>
+            </w:r>
+            <w:r>
+              <w:rPr>
+                <w:rFonts w:hint="eastAsia"/>
+                <w:sz w:val="24"/>
+              </w:rPr>
+              <w:t>等</w:t>
+            </w:r>
+            <w:r>
+              <w:rPr>
+                <w:rFonts w:hint="eastAsia"/>
+                <w:sz w:val="24"/>
+              </w:rPr>
+              <w:t>。</w:t>
+            </w:r>
+            <w:r>
+              <w:rPr>
+                <w:rFonts w:hint="eastAsia"/>
+                <w:sz w:val="24"/>
+              </w:rPr>
+              <w:t>在</w:t>
+            </w:r>
+            <w:r>
+              <w:rPr>
+                <w:rFonts w:hint="eastAsia"/>
+                <w:sz w:val="24"/>
+              </w:rPr>
+              <w:t>深度神经网络</w:t>
+            </w:r>
+            <w:r>
+              <w:rPr>
+                <w:rFonts w:hint="eastAsia"/>
+                <w:sz w:val="24"/>
+              </w:rPr>
+              <w:t>处理深度学习任务时，通常</w:t>
+            </w:r>
+            <w:r>
+              <w:rPr>
+                <w:rFonts w:hint="eastAsia"/>
+                <w:sz w:val="24"/>
+              </w:rPr>
+              <w:t>使用</w:t>
+            </w:r>
+            <w:r>
+              <w:rPr>
+                <w:rFonts w:hint="eastAsia"/>
+                <w:sz w:val="24"/>
+              </w:rPr>
+              <w:t>原始输入上训练和运行模型，而无需先手动提取任何特征。这样做的原因是，对原始输入进行过培训的网络可以学会自己提取这些功能，但与使用</w:t>
+            </w:r>
+            <w:r>
+              <w:rPr>
+                <w:rFonts w:hint="eastAsia"/>
+                <w:sz w:val="24"/>
+              </w:rPr>
+              <w:t>预设好的特征</w:t>
+            </w:r>
+            <w:r>
+              <w:rPr>
+                <w:rFonts w:hint="eastAsia"/>
+                <w:sz w:val="24"/>
+              </w:rPr>
+              <w:t>相比，它还能够在网络改进时进一步优化</w:t>
+            </w:r>
+            <w:r>
+              <w:rPr>
+                <w:rFonts w:hint="eastAsia"/>
+                <w:sz w:val="24"/>
+              </w:rPr>
+              <w:t>特征</w:t>
+            </w:r>
+            <w:r>
+              <w:rPr>
+                <w:rFonts w:hint="eastAsia"/>
+                <w:sz w:val="24"/>
+              </w:rPr>
+              <w:t>提取</w:t>
+            </w:r>
+            <w:r>
+              <w:rPr>
+                <w:rStyle w:val="af4"/>
+              </w:rPr>
+              <w:fldChar w:fldCharType="begin"/>
+            </w:r>
+            <w:r>
+              <w:rPr>
+                <w:rStyle w:val="af4"/>
+              </w:rPr>
+              <w:instrText xml:space="preserve"> </w:instrText>
+            </w:r>
+            <w:r>
+              <w:rPr>
+                <w:rStyle w:val="af4"/>
+                <w:rFonts w:hint="eastAsia"/>
+              </w:rPr>
+              <w:instrText>REF _Ref2547171 \r \h</w:instrText>
+            </w:r>
+            <w:r>
+              <w:rPr>
+                <w:rStyle w:val="af4"/>
+              </w:rPr>
+              <w:instrText xml:space="preserve"> </w:instrText>
+            </w:r>
+            <w:r>
+              <w:rPr>
+                <w:rStyle w:val="af4"/>
+              </w:rPr>
+              <w:instrText xml:space="preserve"> \* MERGEFORMAT </w:instrText>
+            </w:r>
+            <w:r>
+              <w:rPr>
+                <w:rStyle w:val="af4"/>
+              </w:rPr>
+            </w:r>
+            <w:r>
+              <w:rPr>
+                <w:rStyle w:val="af4"/>
+              </w:rPr>
+              <w:fldChar w:fldCharType="separate"/>
+            </w:r>
+            <w:r>
+              <w:rPr>
+                <w:rStyle w:val="af4"/>
+              </w:rPr>
+              <w:t>[22]</w:t>
+            </w:r>
+            <w:r>
+              <w:rPr>
+                <w:rStyle w:val="af4"/>
+              </w:rPr>
+              <w:fldChar w:fldCharType="end"/>
+            </w:r>
+            <w:r>
+              <w:rPr>
+                <w:rFonts w:hint="eastAsia"/>
+                <w:sz w:val="24"/>
+              </w:rPr>
+              <w:t>。</w:t>
+            </w:r>
+          </w:p>
+          <w:p>
+            <w:pPr>
+              <w:keepNext/>
+              <w:spacing w:line="360" w:lineRule="auto"/>
+              <w:jc w:val="center"/>
+            </w:pPr>
+            <w:r>
+              <w:rPr>
+                <w:rFonts w:hint="eastAsia"/>
+                <w:noProof/>
+                <w:sz w:val="24"/>
+              </w:rPr>
+              <w:drawing>
+                <wp:inline distT="0" distB="0" distL="0" distR="0">
+                  <wp:extent cx="4911970" cy="1841919"/>
+                  <wp:effectExtent l="0" t="0" r="3175" b="6350"/>
+                  <wp:docPr id="1" name="图片 1"/>
+                  <wp:cNvGraphicFramePr>
+                    <a:graphicFrameLocks xmlns:a="http://schemas.openxmlformats.org/drawingml/2006/main" noChangeAspect="1"/>
+                  </wp:cNvGraphicFramePr>
+                  <a:graphic xmlns:a="http://schemas.openxmlformats.org/drawingml/2006/main">
+                    <a:graphicData uri="http://schemas.openxmlformats.org/drawingml/2006/picture">
+                      <pic:pic xmlns:pic="http://schemas.openxmlformats.org/drawingml/2006/picture">
+                        <pic:nvPicPr>
+                          <pic:cNvPr id="1" name="timg.jpg"/>
+                          <pic:cNvPicPr/>
+                        </pic:nvPicPr>
+                        <pic:blipFill>
+                          <a:blip r:embed="rId9">
+                            <a:extLst>
+                              <a:ext uri="{28A0092B-C50C-407E-A947-70E740481C1C}">
+                                <a14:useLocalDpi xmlns:a14="http://schemas.microsoft.com/office/drawing/2010/main" val="0"/>
+                              </a:ext>
+                            </a:extLst>
+                          </a:blip>
+                          <a:stretch>
+                            <a:fillRect/>
+                          </a:stretch>
+                        </pic:blipFill>
+                        <pic:spPr>
+                          <a:xfrm>
+                            <a:off x="0" y="0"/>
+                            <a:ext cx="4924581" cy="1846648"/>
+                          </a:xfrm>
+                          <a:prstGeom prst="rect">
+                            <a:avLst/>
+                          </a:prstGeom>
+                        </pic:spPr>
+                      </pic:pic>
+                    </a:graphicData>
+                  </a:graphic>
+                </wp:inline>
+              </w:drawing>
+            </w:r>
+          </w:p>
+          <w:p>
+            <w:pPr>
+              <w:pStyle w:val="af2"/>
+            </w:pPr>
+            <w:bookmarkStart w:id="0" w:name="_Ref2547581"/>
+            <w:r>
+              <w:rPr>
+                <w:rFonts w:hint="eastAsia"/>
+              </w:rPr>
+              <w:t>图</w:t>
+            </w:r>
+            <w:r>
+              <w:rPr>
+                <w:rFonts w:hint="eastAsia"/>
+              </w:rPr>
+              <w:t xml:space="preserve"> </w:t>
+            </w:r>
+            <w:r>
+              <w:fldChar w:fldCharType="begin"/>
+            </w:r>
+            <w:r>
+              <w:instrText xml:space="preserve"> </w:instrText>
+            </w:r>
+            <w:r>
+              <w:rPr>
+                <w:rFonts w:hint="eastAsia"/>
+              </w:rPr>
+              <w:instrText xml:space="preserve">SEQ </w:instrText>
+            </w:r>
+            <w:r>
+              <w:rPr>
+                <w:rFonts w:hint="eastAsia"/>
+              </w:rPr>
+              <w:instrText>图</w:instrText>
+            </w:r>
+            <w:r>
+              <w:rPr>
+                <w:rFonts w:hint="eastAsia"/>
+              </w:rPr>
+              <w:instrText xml:space="preserve"> \* ARABIC</w:instrText>
+            </w:r>
+            <w:r>
+              <w:instrText xml:space="preserve"> </w:instrText>
+            </w:r>
+            <w:r>
+              <w:fldChar w:fldCharType="separate"/>
+            </w:r>
+            <w:r>
+              <w:rPr>
+                <w:noProof/>
+              </w:rPr>
+              <w:t>2</w:t>
+            </w:r>
+            <w:r>
+              <w:fldChar w:fldCharType="end"/>
+            </w:r>
+            <w:r>
+              <w:t xml:space="preserve"> </w:t>
+            </w:r>
+            <w:r>
+              <w:rPr>
+                <w:rFonts w:hint="eastAsia"/>
+              </w:rPr>
+              <w:t>卷积神经网络的结构图</w:t>
+            </w:r>
+            <w:bookmarkEnd w:id="0"/>
+          </w:p>
+          <w:p>
+            <w:pPr>
+              <w:spacing w:line="360" w:lineRule="auto"/>
+              <w:ind w:firstLineChars="200" w:firstLine="480"/>
+              <w:rPr>
+                <w:sz w:val="24"/>
+              </w:rPr>
+            </w:pPr>
+            <w:r>
+              <w:rPr>
+                <w:rFonts w:hint="eastAsia"/>
+                <w:sz w:val="24"/>
+              </w:rPr>
+              <w:t>一个典型的深度卷积神经网络如</w:t>
+            </w:r>
+            <w:r>
+              <w:rPr>
+                <w:sz w:val="24"/>
+              </w:rPr>
+              <w:fldChar w:fldCharType="begin"/>
+            </w:r>
+            <w:r>
+              <w:rPr>
+                <w:sz w:val="24"/>
+              </w:rPr>
+              <w:instrText xml:space="preserve"> </w:instrText>
+            </w:r>
+            <w:r>
+              <w:rPr>
+                <w:rFonts w:hint="eastAsia"/>
+                <w:sz w:val="24"/>
+              </w:rPr>
+              <w:instrText>REF _Ref2547581 \h</w:instrText>
+            </w:r>
+            <w:r>
+              <w:rPr>
+                <w:sz w:val="24"/>
+              </w:rPr>
+              <w:instrText xml:space="preserve">  \* MERGEFORMAT </w:instrText>
+            </w:r>
+            <w:r>
+              <w:rPr>
+                <w:sz w:val="24"/>
+              </w:rPr>
+            </w:r>
+            <w:r>
+              <w:rPr>
+                <w:sz w:val="24"/>
+              </w:rPr>
+              <w:fldChar w:fldCharType="separate"/>
+            </w:r>
+            <w:r>
+              <w:rPr>
+                <w:rFonts w:hint="eastAsia"/>
+                <w:sz w:val="24"/>
+              </w:rPr>
+              <w:t>图</w:t>
+            </w:r>
+            <w:r>
+              <w:rPr>
+                <w:rFonts w:hint="eastAsia"/>
+                <w:sz w:val="24"/>
+              </w:rPr>
+              <w:t xml:space="preserve"> </w:t>
+            </w:r>
+            <w:r>
+              <w:rPr>
+                <w:sz w:val="24"/>
+              </w:rPr>
+              <w:t>2</w:t>
+            </w:r>
+            <w:r>
+              <w:t xml:space="preserve"> </w:t>
+            </w:r>
+            <w:r>
+              <w:rPr>
+                <w:rFonts w:hint="eastAsia"/>
+              </w:rPr>
+              <w:t>卷积神经网络的结构图</w:t>
+            </w:r>
+            <w:r>
+              <w:rPr>
+                <w:sz w:val="24"/>
+              </w:rPr>
+              <w:fldChar w:fldCharType="end"/>
+            </w:r>
+            <w:r>
+              <w:rPr>
+                <w:rFonts w:hint="eastAsia"/>
+                <w:sz w:val="24"/>
+              </w:rPr>
+              <w:t>所示，其内部结构表现为多层结构，包含：卷积层、池化层、全连接层、输出层。</w:t>
+            </w:r>
+            <w:r>
+              <w:rPr>
+                <w:rFonts w:hint="eastAsia"/>
+                <w:sz w:val="24"/>
+              </w:rPr>
+              <w:t>卷积层</w:t>
+            </w:r>
+            <w:r>
+              <w:rPr>
+                <w:rFonts w:hint="eastAsia"/>
+                <w:sz w:val="24"/>
+              </w:rPr>
+              <w:t>和</w:t>
+            </w:r>
+            <w:r>
+              <w:rPr>
+                <w:rFonts w:hint="eastAsia"/>
+                <w:sz w:val="24"/>
+              </w:rPr>
+              <w:t>池化层</w:t>
+            </w:r>
+            <w:r>
+              <w:rPr>
+                <w:rFonts w:hint="eastAsia"/>
+                <w:sz w:val="24"/>
+              </w:rPr>
+              <w:t>的作用是</w:t>
+            </w:r>
+            <w:r>
+              <w:rPr>
+                <w:rFonts w:hint="eastAsia"/>
+                <w:sz w:val="24"/>
+              </w:rPr>
+              <w:t>降低</w:t>
+            </w:r>
+            <w:r>
+              <w:rPr>
+                <w:rFonts w:hint="eastAsia"/>
+                <w:sz w:val="24"/>
+              </w:rPr>
+              <w:t>卷积神经网络</w:t>
+            </w:r>
+            <w:r>
+              <w:rPr>
+                <w:rFonts w:hint="eastAsia"/>
+                <w:sz w:val="24"/>
+              </w:rPr>
+              <w:t>的复杂性</w:t>
+            </w:r>
+            <w:r>
+              <w:rPr>
+                <w:rFonts w:hint="eastAsia"/>
+                <w:sz w:val="24"/>
+              </w:rPr>
+              <w:t>，提取图像识别对象的特征，同时去除原始图像中的噪声。全连接层、输出层则进行分类。</w:t>
             </w:r>
           </w:p>
         </w:tc>
@@ -3468,6 +4686,7 @@
                 <w:rFonts w:ascii="宋体" w:hAnsi="宋体" w:hint="eastAsia"/>
                 <w:color w:val="000000"/>
               </w:rPr>
+              <w:lastRenderedPageBreak/>
               <w:t>4</w:t>
             </w:r>
             <w:r>
@@ -3541,7 +4760,7 @@
               <w:pStyle w:val="ae"/>
               <w:numPr>
                 <w:ilvl w:val="0"/>
-                <w:numId w:val="12"/>
+                <w:numId w:val="17"/>
               </w:numPr>
               <w:spacing w:line="360" w:lineRule="auto"/>
               <w:ind w:firstLineChars="0"/>
@@ -3734,6 +4953,15 @@
               <w:t>1</w:t>
             </w:r>
             <w:r>
+              <w:t xml:space="preserve"> </w:t>
+            </w:r>
+            <w:r>
+              <w:rPr>
+                <w:rFonts w:hint="eastAsia"/>
+              </w:rPr>
+              <w:t>深度数据集汇总</w:t>
+            </w:r>
+            <w:r>
               <w:rPr>
                 <w:sz w:val="24"/>
               </w:rPr>
@@ -3757,7 +4985,15 @@
                 <w:rFonts w:hint="eastAsia"/>
                 <w:sz w:val="24"/>
               </w:rPr>
-              <w:t>相机作为采集工具，它们为各种动作识别算法的性能分析搭建了一个公平的环境，并将继续推动和促进相关研究工作的进一步发展。</w:t>
+              <w:t>相机作为采集工具，它们为各种动作识别算法的性能分析搭建了一</w:t>
+            </w:r>
+            <w:r>
+              <w:rPr>
+                <w:rFonts w:hint="eastAsia"/>
+                <w:sz w:val="24"/>
+              </w:rPr>
+              <w:lastRenderedPageBreak/>
+              <w:t>个公平的环境，并将继续推动和促进相关研究工作的进一步发展。</w:t>
             </w:r>
           </w:p>
           <w:p>
@@ -3765,7 +5001,7 @@
               <w:pStyle w:val="af2"/>
               <w:keepNext/>
             </w:pPr>
-            <w:bookmarkStart w:id="0" w:name="_Ref2166039"/>
+            <w:bookmarkStart w:id="1" w:name="_Ref2166039"/>
             <w:r>
               <w:rPr>
                 <w:rFonts w:hint="eastAsia"/>
@@ -3826,7 +5062,7 @@
               </w:rPr>
               <w:t>深度数据集汇总</w:t>
             </w:r>
-            <w:bookmarkEnd w:id="0"/>
+            <w:bookmarkEnd w:id="1"/>
           </w:p>
           <w:tbl>
             <w:tblPr>
@@ -4712,7 +5948,6 @@
                       <w:b w:val="0"/>
                       <w:szCs w:val="21"/>
                     </w:rPr>
-                    <w:lastRenderedPageBreak/>
                     <w:t>U</w:t>
                   </w:r>
                   <w:r>
@@ -6139,7 +7374,7 @@
               <w:pStyle w:val="ae"/>
               <w:numPr>
                 <w:ilvl w:val="0"/>
-                <w:numId w:val="12"/>
+                <w:numId w:val="17"/>
               </w:numPr>
               <w:spacing w:line="360" w:lineRule="auto"/>
               <w:ind w:firstLineChars="0"/>
@@ -6187,6 +7422,7 @@
                 <w:rFonts w:hint="eastAsia"/>
                 <w:sz w:val="24"/>
               </w:rPr>
+              <w:lastRenderedPageBreak/>
               <w:t>对不同的动作识别方法分别采用</w:t>
             </w:r>
             <w:r>
@@ -6293,7 +7529,7 @@
               <w:pStyle w:val="ae"/>
               <w:numPr>
                 <w:ilvl w:val="0"/>
-                <w:numId w:val="12"/>
+                <w:numId w:val="17"/>
               </w:numPr>
               <w:spacing w:line="360" w:lineRule="auto"/>
               <w:ind w:firstLineChars="0"/>
@@ -6314,6 +7550,7 @@
           <w:p>
             <w:pPr>
               <w:spacing w:line="360" w:lineRule="auto"/>
+              <w:ind w:firstLineChars="200" w:firstLine="480"/>
               <w:rPr>
                 <w:sz w:val="24"/>
               </w:rPr>
@@ -6323,7 +7560,6 @@
                 <w:rFonts w:hint="eastAsia"/>
                 <w:sz w:val="24"/>
               </w:rPr>
-              <w:lastRenderedPageBreak/>
               <w:t>总结当前技术存在的问题，并提出</w:t>
             </w:r>
             <w:r>
@@ -6345,7 +7581,16 @@
                 <w:rFonts w:hint="eastAsia"/>
                 <w:sz w:val="24"/>
               </w:rPr>
-              <w:t>一方面要从深度和骨架数据中设计更具判别力和紧致的特征来描述人体动作，另一方面是拓展当前已有的方法来应对更加复杂的人体动作，如交互</w:t>
+              <w:t>一方面要从深度和骨架数据中设计更具判别力和紧致的特征来描述人体动作，另一方面是拓展当前已有的方法来应对</w:t>
+            </w:r>
+            <w:bookmarkStart w:id="2" w:name="_GoBack"/>
+            <w:bookmarkEnd w:id="2"/>
+            <w:r>
+              <w:rPr>
+                <w:rFonts w:hint="eastAsia"/>
+                <w:sz w:val="24"/>
+              </w:rPr>
+              <w:t>更加复杂的人体动作，如交互</w:t>
             </w:r>
             <w:r>
               <w:rPr>
@@ -6873,7 +8118,15 @@
                 <w:kern w:val="0"/>
                 <w:sz w:val="24"/>
               </w:rPr>
-              <w:t>Chuan C H , Chen Y N , Fan K C . Human Action Recognition Based on Action Forests Model Using Kinect Camera[C]// 2016 30th International Conference on Advanced Information Networking and Applications Workshops (WAINA). IEEE, 2016.</w:t>
+              <w:t xml:space="preserve">Chuan C H , Chen Y N , Fan K C . Human Action Recognition Based on Action Forests Model Using Kinect Camera[C]// 2016 30th International Conference on </w:t>
+            </w:r>
+            <w:r>
+              <w:rPr>
+                <w:kern w:val="0"/>
+                <w:sz w:val="24"/>
+              </w:rPr>
+              <w:lastRenderedPageBreak/>
+              <w:t>Advanced Information Networking and Applications Workshops (WAINA). IEEE, 2016.</w:t>
             </w:r>
           </w:p>
           <w:p>
@@ -6957,7 +8210,6 @@
                 <w:kern w:val="0"/>
                 <w:sz w:val="24"/>
               </w:rPr>
-              <w:lastRenderedPageBreak/>
               <w:t>Banerjee T, Yefimova M, Keller J M, et al. Exploratory analysis of older adults’ sedentary behavior in the primary living area using kinect depth data[J]. Journal of Ambient Intelligence and Smart Environments, 2017, 9(2): 163-179.</w:t>
             </w:r>
           </w:p>
@@ -7084,6 +8336,7 @@
                 <w:kern w:val="0"/>
                 <w:sz w:val="24"/>
               </w:rPr>
+              <w:lastRenderedPageBreak/>
               <w:t>Bobick A F, Davis J W. The recognition of human movement using temporal templates[J]. IEEE Transactions on pattern analysis and machine intelligence, 2001, 23(3): 257-267.</w:t>
             </w:r>
           </w:p>
@@ -7147,7 +8400,6 @@
                 <w:kern w:val="0"/>
                 <w:sz w:val="24"/>
               </w:rPr>
-              <w:lastRenderedPageBreak/>
               <w:t>Xia L , Chen C C , Aggarwal J K . View invariant human action recognition using histograms of 3D joints[C]// Computer Vision and Pattern Recognition Workshops (CVPRW), 2012 IEEE Computer Society Conference on. IEEE, 2012.</w:t>
             </w:r>
           </w:p>
@@ -7227,7 +8479,7 @@
                 <w:sz w:val="24"/>
               </w:rPr>
             </w:pPr>
-            <w:bookmarkStart w:id="1" w:name="_Ref2171458"/>
+            <w:bookmarkStart w:id="3" w:name="_Ref2171458"/>
             <w:r>
               <w:rPr>
                 <w:kern w:val="0"/>
@@ -7235,7 +8487,7 @@
               </w:rPr>
               <w:t>Vieira A W, Nascimento E R, Oliveira G L, et al. STOP: Space-Time Occupancy Patterns for 3D Action Recognition from Depth Map Sequences[J]. 2012.</w:t>
             </w:r>
-            <w:bookmarkEnd w:id="1"/>
+            <w:bookmarkEnd w:id="3"/>
           </w:p>
           <w:p>
             <w:pPr>
@@ -7251,7 +8503,7 @@
                 <w:szCs w:val="21"/>
               </w:rPr>
             </w:pPr>
-            <w:bookmarkStart w:id="2" w:name="_Ref2166458"/>
+            <w:bookmarkStart w:id="4" w:name="_Ref2166458"/>
             <w:r>
               <w:rPr>
                 <w:rFonts w:hint="eastAsia"/>
@@ -7316,7 +8568,55 @@
               </w:rPr>
               <w:t>, 2015(3):253-264.</w:t>
             </w:r>
-            <w:bookmarkEnd w:id="2"/>
+            <w:bookmarkEnd w:id="4"/>
+          </w:p>
+          <w:p>
+            <w:pPr>
+              <w:widowControl/>
+              <w:numPr>
+                <w:ilvl w:val="0"/>
+                <w:numId w:val="5"/>
+              </w:numPr>
+              <w:spacing w:line="360" w:lineRule="auto"/>
+              <w:rPr>
+                <w:color w:val="FF0000"/>
+                <w:kern w:val="0"/>
+                <w:szCs w:val="21"/>
+              </w:rPr>
+            </w:pPr>
+            <w:bookmarkStart w:id="5" w:name="_Ref2547087"/>
+            <w:r>
+              <w:rPr>
+                <w:kern w:val="0"/>
+                <w:sz w:val="24"/>
+              </w:rPr>
+              <w:t>Jing L , Tian Y . Self-supervised Visual Feature Learning with Deep Neural Networks: A Survey[J]. 2019.</w:t>
+            </w:r>
+            <w:bookmarkEnd w:id="5"/>
+          </w:p>
+          <w:p>
+            <w:pPr>
+              <w:widowControl/>
+              <w:numPr>
+                <w:ilvl w:val="0"/>
+                <w:numId w:val="5"/>
+              </w:numPr>
+              <w:spacing w:line="360" w:lineRule="auto"/>
+              <w:rPr>
+                <w:color w:val="FF0000"/>
+                <w:kern w:val="0"/>
+                <w:szCs w:val="21"/>
+              </w:rPr>
+            </w:pPr>
+            <w:bookmarkStart w:id="6" w:name="_Ref2547171"/>
+            <w:r>
+              <w:rPr>
+                <w:kern w:val="0"/>
+                <w:sz w:val="24"/>
+              </w:rPr>
+              <w:t>Liu W , Wang Z , Liu X , et al. A survey of deep neural network architectures and their applications[J]. Neurocomputing, 2017, 234:11-26.</w:t>
+            </w:r>
+            <w:bookmarkEnd w:id="6"/>
           </w:p>
         </w:tc>
       </w:tr>
@@ -7382,6 +8682,7 @@
                 <w:rFonts w:hint="eastAsia"/>
                 <w:sz w:val="24"/>
               </w:rPr>
+              <w:lastRenderedPageBreak/>
               <w:t>该课题具有重要的理论研究价值和实际应用价值。课题调研方向清晰合理，能够概括总结典型的解决思路以及代表性方法，参考文献比较全面，可多增加</w:t>
             </w:r>
             <w:r>
@@ -7448,8 +8749,6 @@
                 <w:sz w:val="24"/>
               </w:rPr>
             </w:pPr>
-            <w:bookmarkStart w:id="3" w:name="_GoBack"/>
-            <w:bookmarkEnd w:id="3"/>
             <w:r>
               <w:rPr>
                 <w:rFonts w:hint="eastAsia"/>
@@ -8152,6 +9451,95 @@
     </w:lvl>
   </w:abstractNum>
   <w:abstractNum w:abstractNumId="4" w15:restartNumberingAfterBreak="0">
+    <w:nsid w:val="25C53A51"/>
+    <w:multiLevelType w:val="hybridMultilevel"/>
+    <w:tmpl w:val="3B884BF8"/>
+    <w:lvl w:ilvl="0" w:tplc="8B3CE7BA">
+      <w:start w:val="1"/>
+      <w:numFmt w:val="decimal"/>
+      <w:lvlText w:val="%1)"/>
+      <w:lvlJc w:val="left"/>
+      <w:pPr>
+        <w:ind w:left="900" w:hanging="420"/>
+      </w:pPr>
+      <w:rPr>
+        <w:rFonts w:hint="eastAsia"/>
+      </w:rPr>
+    </w:lvl>
+    <w:lvl w:ilvl="1" w:tplc="04090019" w:tentative="1">
+      <w:start w:val="1"/>
+      <w:numFmt w:val="lowerLetter"/>
+      <w:lvlText w:val="%2)"/>
+      <w:lvlJc w:val="left"/>
+      <w:pPr>
+        <w:ind w:left="840" w:hanging="420"/>
+      </w:pPr>
+    </w:lvl>
+    <w:lvl w:ilvl="2" w:tplc="0409001B" w:tentative="1">
+      <w:start w:val="1"/>
+      <w:numFmt w:val="lowerRoman"/>
+      <w:lvlText w:val="%3."/>
+      <w:lvlJc w:val="right"/>
+      <w:pPr>
+        <w:ind w:left="1260" w:hanging="420"/>
+      </w:pPr>
+    </w:lvl>
+    <w:lvl w:ilvl="3" w:tplc="0409000F" w:tentative="1">
+      <w:start w:val="1"/>
+      <w:numFmt w:val="decimal"/>
+      <w:lvlText w:val="%4."/>
+      <w:lvlJc w:val="left"/>
+      <w:pPr>
+        <w:ind w:left="1680" w:hanging="420"/>
+      </w:pPr>
+    </w:lvl>
+    <w:lvl w:ilvl="4" w:tplc="04090019" w:tentative="1">
+      <w:start w:val="1"/>
+      <w:numFmt w:val="lowerLetter"/>
+      <w:lvlText w:val="%5)"/>
+      <w:lvlJc w:val="left"/>
+      <w:pPr>
+        <w:ind w:left="2100" w:hanging="420"/>
+      </w:pPr>
+    </w:lvl>
+    <w:lvl w:ilvl="5" w:tplc="0409001B" w:tentative="1">
+      <w:start w:val="1"/>
+      <w:numFmt w:val="lowerRoman"/>
+      <w:lvlText w:val="%6."/>
+      <w:lvlJc w:val="right"/>
+      <w:pPr>
+        <w:ind w:left="2520" w:hanging="420"/>
+      </w:pPr>
+    </w:lvl>
+    <w:lvl w:ilvl="6" w:tplc="0409000F" w:tentative="1">
+      <w:start w:val="1"/>
+      <w:numFmt w:val="decimal"/>
+      <w:lvlText w:val="%7."/>
+      <w:lvlJc w:val="left"/>
+      <w:pPr>
+        <w:ind w:left="2940" w:hanging="420"/>
+      </w:pPr>
+    </w:lvl>
+    <w:lvl w:ilvl="7" w:tplc="04090019" w:tentative="1">
+      <w:start w:val="1"/>
+      <w:numFmt w:val="lowerLetter"/>
+      <w:lvlText w:val="%8)"/>
+      <w:lvlJc w:val="left"/>
+      <w:pPr>
+        <w:ind w:left="3360" w:hanging="420"/>
+      </w:pPr>
+    </w:lvl>
+    <w:lvl w:ilvl="8" w:tplc="0409001B" w:tentative="1">
+      <w:start w:val="1"/>
+      <w:numFmt w:val="lowerRoman"/>
+      <w:lvlText w:val="%9."/>
+      <w:lvlJc w:val="right"/>
+      <w:pPr>
+        <w:ind w:left="3780" w:hanging="420"/>
+      </w:pPr>
+    </w:lvl>
+  </w:abstractNum>
+  <w:abstractNum w:abstractNumId="5" w15:restartNumberingAfterBreak="0">
     <w:nsid w:val="3ACF505A"/>
     <w:multiLevelType w:val="hybridMultilevel"/>
     <w:tmpl w:val="5DE6A318"/>
@@ -8240,7 +9628,7 @@
       </w:pPr>
     </w:lvl>
   </w:abstractNum>
-  <w:abstractNum w:abstractNumId="5" w15:restartNumberingAfterBreak="0">
+  <w:abstractNum w:abstractNumId="6" w15:restartNumberingAfterBreak="0">
     <w:nsid w:val="402B0360"/>
     <w:multiLevelType w:val="hybridMultilevel"/>
     <w:tmpl w:val="729E74D0"/>
@@ -8353,7 +9741,7 @@
       </w:rPr>
     </w:lvl>
   </w:abstractNum>
-  <w:abstractNum w:abstractNumId="6" w15:restartNumberingAfterBreak="0">
+  <w:abstractNum w:abstractNumId="7" w15:restartNumberingAfterBreak="0">
     <w:nsid w:val="47A137B8"/>
     <w:multiLevelType w:val="hybridMultilevel"/>
     <w:tmpl w:val="3B884BF8"/>
@@ -8442,7 +9830,7 @@
       </w:pPr>
     </w:lvl>
   </w:abstractNum>
-  <w:abstractNum w:abstractNumId="7" w15:restartNumberingAfterBreak="0">
+  <w:abstractNum w:abstractNumId="8" w15:restartNumberingAfterBreak="0">
     <w:nsid w:val="490A390E"/>
     <w:multiLevelType w:val="hybridMultilevel"/>
     <w:tmpl w:val="3B884BF8"/>
@@ -8531,7 +9919,7 @@
       </w:pPr>
     </w:lvl>
   </w:abstractNum>
-  <w:abstractNum w:abstractNumId="8" w15:restartNumberingAfterBreak="0">
+  <w:abstractNum w:abstractNumId="9" w15:restartNumberingAfterBreak="0">
     <w:nsid w:val="4B4A1127"/>
     <w:multiLevelType w:val="hybridMultilevel"/>
     <w:tmpl w:val="0E02A8AA"/>
@@ -8620,7 +10008,7 @@
       </w:pPr>
     </w:lvl>
   </w:abstractNum>
-  <w:abstractNum w:abstractNumId="9" w15:restartNumberingAfterBreak="0">
+  <w:abstractNum w:abstractNumId="10" w15:restartNumberingAfterBreak="0">
     <w:nsid w:val="4E944D2A"/>
     <w:multiLevelType w:val="multilevel"/>
     <w:tmpl w:val="B186003C"/>
@@ -8734,7 +10122,7 @@
       </w:rPr>
     </w:lvl>
   </w:abstractNum>
-  <w:abstractNum w:abstractNumId="10" w15:restartNumberingAfterBreak="0">
+  <w:abstractNum w:abstractNumId="11" w15:restartNumberingAfterBreak="0">
     <w:nsid w:val="526F3DE9"/>
     <w:multiLevelType w:val="multilevel"/>
     <w:tmpl w:val="530ECF64"/>
@@ -8850,7 +10238,7 @@
       </w:rPr>
     </w:lvl>
   </w:abstractNum>
-  <w:abstractNum w:abstractNumId="11" w15:restartNumberingAfterBreak="0">
+  <w:abstractNum w:abstractNumId="12" w15:restartNumberingAfterBreak="0">
     <w:nsid w:val="54FBCE72"/>
     <w:multiLevelType w:val="singleLevel"/>
     <w:tmpl w:val="54FBCE72"/>
@@ -8862,7 +10250,7 @@
       <w:lvlJc w:val="left"/>
     </w:lvl>
   </w:abstractNum>
-  <w:abstractNum w:abstractNumId="12" w15:restartNumberingAfterBreak="0">
+  <w:abstractNum w:abstractNumId="13" w15:restartNumberingAfterBreak="0">
     <w:nsid w:val="54FBDC9E"/>
     <w:multiLevelType w:val="multilevel"/>
     <w:tmpl w:val="54FBDC9E"/>
@@ -9011,7 +10399,7 @@
       </w:rPr>
     </w:lvl>
   </w:abstractNum>
-  <w:abstractNum w:abstractNumId="13" w15:restartNumberingAfterBreak="0">
+  <w:abstractNum w:abstractNumId="14" w15:restartNumberingAfterBreak="0">
     <w:nsid w:val="5C31064E"/>
     <w:multiLevelType w:val="hybridMultilevel"/>
     <w:tmpl w:val="6076E3D0"/>
@@ -9100,20 +10488,109 @@
       </w:pPr>
     </w:lvl>
   </w:abstractNum>
+  <w:abstractNum w:abstractNumId="15" w15:restartNumberingAfterBreak="0">
+    <w:nsid w:val="61374AA2"/>
+    <w:multiLevelType w:val="hybridMultilevel"/>
+    <w:tmpl w:val="3B884BF8"/>
+    <w:lvl w:ilvl="0" w:tplc="8B3CE7BA">
+      <w:start w:val="1"/>
+      <w:numFmt w:val="decimal"/>
+      <w:lvlText w:val="%1)"/>
+      <w:lvlJc w:val="left"/>
+      <w:pPr>
+        <w:ind w:left="900" w:hanging="420"/>
+      </w:pPr>
+      <w:rPr>
+        <w:rFonts w:hint="eastAsia"/>
+      </w:rPr>
+    </w:lvl>
+    <w:lvl w:ilvl="1" w:tplc="04090019" w:tentative="1">
+      <w:start w:val="1"/>
+      <w:numFmt w:val="lowerLetter"/>
+      <w:lvlText w:val="%2)"/>
+      <w:lvlJc w:val="left"/>
+      <w:pPr>
+        <w:ind w:left="840" w:hanging="420"/>
+      </w:pPr>
+    </w:lvl>
+    <w:lvl w:ilvl="2" w:tplc="0409001B" w:tentative="1">
+      <w:start w:val="1"/>
+      <w:numFmt w:val="lowerRoman"/>
+      <w:lvlText w:val="%3."/>
+      <w:lvlJc w:val="right"/>
+      <w:pPr>
+        <w:ind w:left="1260" w:hanging="420"/>
+      </w:pPr>
+    </w:lvl>
+    <w:lvl w:ilvl="3" w:tplc="0409000F" w:tentative="1">
+      <w:start w:val="1"/>
+      <w:numFmt w:val="decimal"/>
+      <w:lvlText w:val="%4."/>
+      <w:lvlJc w:val="left"/>
+      <w:pPr>
+        <w:ind w:left="1680" w:hanging="420"/>
+      </w:pPr>
+    </w:lvl>
+    <w:lvl w:ilvl="4" w:tplc="04090019" w:tentative="1">
+      <w:start w:val="1"/>
+      <w:numFmt w:val="lowerLetter"/>
+      <w:lvlText w:val="%5)"/>
+      <w:lvlJc w:val="left"/>
+      <w:pPr>
+        <w:ind w:left="2100" w:hanging="420"/>
+      </w:pPr>
+    </w:lvl>
+    <w:lvl w:ilvl="5" w:tplc="0409001B" w:tentative="1">
+      <w:start w:val="1"/>
+      <w:numFmt w:val="lowerRoman"/>
+      <w:lvlText w:val="%6."/>
+      <w:lvlJc w:val="right"/>
+      <w:pPr>
+        <w:ind w:left="2520" w:hanging="420"/>
+      </w:pPr>
+    </w:lvl>
+    <w:lvl w:ilvl="6" w:tplc="0409000F" w:tentative="1">
+      <w:start w:val="1"/>
+      <w:numFmt w:val="decimal"/>
+      <w:lvlText w:val="%7."/>
+      <w:lvlJc w:val="left"/>
+      <w:pPr>
+        <w:ind w:left="2940" w:hanging="420"/>
+      </w:pPr>
+    </w:lvl>
+    <w:lvl w:ilvl="7" w:tplc="04090019" w:tentative="1">
+      <w:start w:val="1"/>
+      <w:numFmt w:val="lowerLetter"/>
+      <w:lvlText w:val="%8)"/>
+      <w:lvlJc w:val="left"/>
+      <w:pPr>
+        <w:ind w:left="3360" w:hanging="420"/>
+      </w:pPr>
+    </w:lvl>
+    <w:lvl w:ilvl="8" w:tplc="0409001B" w:tentative="1">
+      <w:start w:val="1"/>
+      <w:numFmt w:val="lowerRoman"/>
+      <w:lvlText w:val="%9."/>
+      <w:lvlJc w:val="right"/>
+      <w:pPr>
+        <w:ind w:left="3780" w:hanging="420"/>
+      </w:pPr>
+    </w:lvl>
+  </w:abstractNum>
   <w:num w:numId="1">
-    <w:abstractNumId w:val="11"/>
+    <w:abstractNumId w:val="12"/>
   </w:num>
   <w:num w:numId="2">
-    <w:abstractNumId w:val="12"/>
+    <w:abstractNumId w:val="13"/>
     <w:lvlOverride w:ilvl="0">
       <w:startOverride w:val="1"/>
     </w:lvlOverride>
   </w:num>
   <w:num w:numId="3">
-    <w:abstractNumId w:val="5"/>
+    <w:abstractNumId w:val="6"/>
   </w:num>
   <w:num w:numId="4">
-    <w:abstractNumId w:val="13"/>
+    <w:abstractNumId w:val="14"/>
   </w:num>
   <w:num w:numId="5">
     <w:abstractNumId w:val="3"/>
@@ -9122,13 +10599,13 @@
     <w:abstractNumId w:val="0"/>
   </w:num>
   <w:num w:numId="7">
-    <w:abstractNumId w:val="9"/>
+    <w:abstractNumId w:val="10"/>
   </w:num>
   <w:num w:numId="8">
     <w:abstractNumId w:val="1"/>
   </w:num>
   <w:num w:numId="9">
-    <w:abstractNumId w:val="9"/>
+    <w:abstractNumId w:val="10"/>
     <w:lvlOverride w:ilvl="0">
       <w:startOverride w:val="1"/>
     </w:lvlOverride>
@@ -9158,22 +10635,28 @@
     </w:lvlOverride>
   </w:num>
   <w:num w:numId="10">
-    <w:abstractNumId w:val="10"/>
+    <w:abstractNumId w:val="11"/>
   </w:num>
   <w:num w:numId="11">
+    <w:abstractNumId w:val="9"/>
+  </w:num>
+  <w:num w:numId="12">
     <w:abstractNumId w:val="8"/>
   </w:num>
-  <w:num w:numId="12">
-    <w:abstractNumId w:val="7"/>
-  </w:num>
   <w:num w:numId="13">
-    <w:abstractNumId w:val="4"/>
+    <w:abstractNumId w:val="5"/>
   </w:num>
   <w:num w:numId="14">
-    <w:abstractNumId w:val="6"/>
+    <w:abstractNumId w:val="7"/>
   </w:num>
   <w:num w:numId="15">
     <w:abstractNumId w:val="2"/>
+  </w:num>
+  <w:num w:numId="16">
+    <w:abstractNumId w:val="4"/>
+  </w:num>
+  <w:num w:numId="17">
+    <w:abstractNumId w:val="15"/>
   </w:num>
 </w:numbering>
 </file>
@@ -10369,7 +11852,7 @@
 </file>
 
 <file path=customXml/itemProps1.xml><?xml version="1.0" encoding="utf-8"?>
-<ds:datastoreItem xmlns:ds="http://schemas.openxmlformats.org/officeDocument/2006/customXml" ds:itemID="{E4C51583-F3BF-4755-8832-7E1FC735AE5B}">
+<ds:datastoreItem xmlns:ds="http://schemas.openxmlformats.org/officeDocument/2006/customXml" ds:itemID="{EA105C64-8E57-468A-B90C-B7773981300A}">
   <ds:schemaRefs>
     <ds:schemaRef ds:uri="http://schemas.openxmlformats.org/officeDocument/2006/bibliography"/>
   </ds:schemaRefs>

</xml_diff>